<commit_message>
Finished off CAB210 stuff for Report 1 and added stuff for Report 2
</commit_message>
<xml_diff>
--- a/CAB210/Assignment1/GYM students Tables.docx
+++ b/CAB210/Assignment1/GYM students Tables.docx
@@ -124,67 +124,106 @@
           <w:p>
             <w:pPr>
               <w:pStyle w:val="BodyText"/>
-            </w:pPr>
-          </w:p>
-          <w:p>
-            <w:pPr>
-              <w:pStyle w:val="BodyText"/>
-            </w:pPr>
-          </w:p>
-          <w:p>
-            <w:pPr>
-              <w:pStyle w:val="BodyText"/>
-            </w:pPr>
-          </w:p>
-          <w:p>
-            <w:pPr>
-              <w:pStyle w:val="BodyText"/>
-            </w:pPr>
-          </w:p>
-          <w:p>
-            <w:pPr>
-              <w:pStyle w:val="BodyText"/>
-            </w:pPr>
-          </w:p>
-          <w:p>
-            <w:pPr>
-              <w:pStyle w:val="BodyText"/>
-            </w:pPr>
-          </w:p>
-          <w:p>
-            <w:pPr>
-              <w:pStyle w:val="BodyText"/>
-            </w:pPr>
-          </w:p>
-          <w:p>
-            <w:pPr>
-              <w:pStyle w:val="BodyText"/>
-            </w:pPr>
-          </w:p>
-          <w:p>
-            <w:pPr>
-              <w:pStyle w:val="BodyText"/>
-            </w:pPr>
-          </w:p>
-          <w:p>
-            <w:pPr>
-              <w:pStyle w:val="BodyText"/>
-            </w:pPr>
-          </w:p>
-          <w:p>
-            <w:pPr>
-              <w:pStyle w:val="BodyText"/>
-            </w:pPr>
-          </w:p>
-          <w:p>
-            <w:pPr>
-              <w:pStyle w:val="BodyText"/>
-            </w:pPr>
-          </w:p>
-          <w:p>
-            <w:pPr>
-              <w:pStyle w:val="BodyText"/>
-            </w:pPr>
+              <w:numPr>
+                <w:ilvl w:val="0"/>
+                <w:numId w:val="16"/>
+              </w:numPr>
+              <w:ind w:left="426"/>
+            </w:pPr>
+            <w:r>
+              <w:t>No protective gear</w:t>
+            </w:r>
+          </w:p>
+          <w:p>
+            <w:pPr>
+              <w:pStyle w:val="BodyText"/>
+              <w:numPr>
+                <w:ilvl w:val="0"/>
+                <w:numId w:val="16"/>
+              </w:numPr>
+              <w:ind w:left="426"/>
+            </w:pPr>
+            <w:r>
+              <w:t>Non supportive shoes</w:t>
+            </w:r>
+          </w:p>
+          <w:p>
+            <w:pPr>
+              <w:pStyle w:val="BodyText"/>
+              <w:numPr>
+                <w:ilvl w:val="0"/>
+                <w:numId w:val="16"/>
+              </w:numPr>
+              <w:ind w:left="426"/>
+            </w:pPr>
+            <w:r>
+              <w:t>Slight stretching</w:t>
+            </w:r>
+          </w:p>
+          <w:p>
+            <w:pPr>
+              <w:pStyle w:val="BodyText"/>
+              <w:numPr>
+                <w:ilvl w:val="0"/>
+                <w:numId w:val="16"/>
+              </w:numPr>
+              <w:ind w:left="426"/>
+            </w:pPr>
+            <w:r>
+              <w:t>No warm up</w:t>
+            </w:r>
+          </w:p>
+          <w:p>
+            <w:pPr>
+              <w:pStyle w:val="BodyText"/>
+              <w:numPr>
+                <w:ilvl w:val="0"/>
+                <w:numId w:val="16"/>
+              </w:numPr>
+              <w:ind w:left="426"/>
+            </w:pPr>
+            <w:r>
+              <w:t>Form was very weak especially when working out legs.</w:t>
+            </w:r>
+          </w:p>
+          <w:p>
+            <w:pPr>
+              <w:pStyle w:val="BodyText"/>
+              <w:numPr>
+                <w:ilvl w:val="0"/>
+                <w:numId w:val="16"/>
+              </w:numPr>
+              <w:ind w:left="426"/>
+            </w:pPr>
+            <w:r>
+              <w:t>Squats – Knees over toes. Very heavy weight.</w:t>
+            </w:r>
+          </w:p>
+          <w:p>
+            <w:pPr>
+              <w:pStyle w:val="BodyText"/>
+              <w:numPr>
+                <w:ilvl w:val="0"/>
+                <w:numId w:val="16"/>
+              </w:numPr>
+              <w:ind w:left="426"/>
+            </w:pPr>
+            <w:r>
+              <w:t>Seated Rows – Bent back when pulling the weight back</w:t>
+            </w:r>
+          </w:p>
+          <w:p>
+            <w:pPr>
+              <w:pStyle w:val="BodyText"/>
+              <w:numPr>
+                <w:ilvl w:val="0"/>
+                <w:numId w:val="16"/>
+              </w:numPr>
+              <w:ind w:left="426"/>
+            </w:pPr>
+            <w:r>
+              <w:t>No warm down</w:t>
+            </w:r>
           </w:p>
           <w:p>
             <w:pPr>
@@ -227,6 +266,82 @@
               <w:cnfStyle w:val="000000000000" w:firstRow="0" w:lastRow="0" w:firstColumn="0" w:lastColumn="0" w:oddVBand="0" w:evenVBand="0" w:oddHBand="0" w:evenHBand="0" w:firstRowFirstColumn="0" w:firstRowLastColumn="0" w:lastRowFirstColumn="0" w:lastRowLastColumn="0"/>
             </w:pPr>
           </w:p>
+          <w:p>
+            <w:pPr>
+              <w:pStyle w:val="BodyText"/>
+              <w:numPr>
+                <w:ilvl w:val="0"/>
+                <w:numId w:val="16"/>
+              </w:numPr>
+              <w:ind w:left="426"/>
+              <w:cnfStyle w:val="000000000000" w:firstRow="0" w:lastRow="0" w:firstColumn="0" w:lastColumn="0" w:oddVBand="0" w:evenVBand="0" w:oddHBand="0" w:evenHBand="0" w:firstRowFirstColumn="0" w:firstRowLastColumn="0" w:lastRowFirstColumn="0" w:lastRowLastColumn="0"/>
+            </w:pPr>
+            <w:r>
+              <w:t>No protective gear</w:t>
+            </w:r>
+          </w:p>
+          <w:p>
+            <w:pPr>
+              <w:pStyle w:val="BodyText"/>
+              <w:numPr>
+                <w:ilvl w:val="0"/>
+                <w:numId w:val="16"/>
+              </w:numPr>
+              <w:ind w:left="426"/>
+              <w:cnfStyle w:val="000000000000" w:firstRow="0" w:lastRow="0" w:firstColumn="0" w:lastColumn="0" w:oddVBand="0" w:evenVBand="0" w:oddHBand="0" w:evenHBand="0" w:firstRowFirstColumn="0" w:firstRowLastColumn="0" w:lastRowFirstColumn="0" w:lastRowLastColumn="0"/>
+            </w:pPr>
+            <w:r>
+              <w:t>5 min run for warm up</w:t>
+            </w:r>
+          </w:p>
+          <w:p>
+            <w:pPr>
+              <w:pStyle w:val="BodyText"/>
+              <w:numPr>
+                <w:ilvl w:val="0"/>
+                <w:numId w:val="16"/>
+              </w:numPr>
+              <w:ind w:left="426"/>
+              <w:cnfStyle w:val="000000000000" w:firstRow="0" w:lastRow="0" w:firstColumn="0" w:lastColumn="0" w:oddVBand="0" w:evenVBand="0" w:oddHBand="0" w:evenHBand="0" w:firstRowFirstColumn="0" w:firstRowLastColumn="0" w:lastRowFirstColumn="0" w:lastRowLastColumn="0"/>
+            </w:pPr>
+            <w:r>
+              <w:t>Minimal stretching</w:t>
+            </w:r>
+          </w:p>
+          <w:p>
+            <w:pPr>
+              <w:pStyle w:val="BodyText"/>
+              <w:numPr>
+                <w:ilvl w:val="0"/>
+                <w:numId w:val="16"/>
+              </w:numPr>
+              <w:ind w:left="426"/>
+              <w:cnfStyle w:val="000000000000" w:firstRow="0" w:lastRow="0" w:firstColumn="0" w:lastColumn="0" w:oddVBand="0" w:evenVBand="0" w:oddHBand="0" w:evenHBand="0" w:firstRowFirstColumn="0" w:firstRowLastColumn="0" w:lastRowFirstColumn="0" w:lastRowLastColumn="0"/>
+            </w:pPr>
+            <w:r>
+              <w:t>Form throughout the workout was well. Chest was targeted without too much stress on joints</w:t>
+            </w:r>
+          </w:p>
+          <w:p>
+            <w:pPr>
+              <w:pStyle w:val="BodyText"/>
+              <w:numPr>
+                <w:ilvl w:val="0"/>
+                <w:numId w:val="16"/>
+              </w:numPr>
+              <w:ind w:left="426"/>
+              <w:cnfStyle w:val="000000000000" w:firstRow="0" w:lastRow="0" w:firstColumn="0" w:lastColumn="0" w:oddVBand="0" w:evenVBand="0" w:oddHBand="0" w:evenHBand="0" w:firstRowFirstColumn="0" w:firstRowLastColumn="0" w:lastRowFirstColumn="0" w:lastRowLastColumn="0"/>
+            </w:pPr>
+            <w:r>
+              <w:t>No warm down</w:t>
+            </w:r>
+          </w:p>
+          <w:p>
+            <w:pPr>
+              <w:pStyle w:val="BodyText"/>
+              <w:cnfStyle w:val="000000000000" w:firstRow="0" w:lastRow="0" w:firstColumn="0" w:lastColumn="0" w:oddVBand="0" w:evenVBand="0" w:oddHBand="0" w:evenHBand="0" w:firstRowFirstColumn="0" w:firstRowLastColumn="0" w:lastRowFirstColumn="0" w:lastRowLastColumn="0"/>
+            </w:pPr>
+          </w:p>
         </w:tc>
         <w:tc>
           <w:tcPr>
@@ -238,6 +353,99 @@
               <w:cnfStyle w:val="000000000000" w:firstRow="0" w:lastRow="0" w:firstColumn="0" w:lastColumn="0" w:oddVBand="0" w:evenVBand="0" w:oddHBand="0" w:evenHBand="0" w:firstRowFirstColumn="0" w:firstRowLastColumn="0" w:lastRowFirstColumn="0" w:lastRowLastColumn="0"/>
             </w:pPr>
           </w:p>
+          <w:p>
+            <w:pPr>
+              <w:pStyle w:val="BodyText"/>
+              <w:numPr>
+                <w:ilvl w:val="0"/>
+                <w:numId w:val="16"/>
+              </w:numPr>
+              <w:ind w:left="426"/>
+              <w:cnfStyle w:val="000000000000" w:firstRow="0" w:lastRow="0" w:firstColumn="0" w:lastColumn="0" w:oddVBand="0" w:evenVBand="0" w:oddHBand="0" w:evenHBand="0" w:firstRowFirstColumn="0" w:firstRowLastColumn="0" w:lastRowFirstColumn="0" w:lastRowLastColumn="0"/>
+            </w:pPr>
+            <w:r>
+              <w:t>No protective gear</w:t>
+            </w:r>
+          </w:p>
+          <w:p>
+            <w:pPr>
+              <w:pStyle w:val="BodyText"/>
+              <w:numPr>
+                <w:ilvl w:val="0"/>
+                <w:numId w:val="16"/>
+              </w:numPr>
+              <w:ind w:left="426"/>
+              <w:cnfStyle w:val="000000000000" w:firstRow="0" w:lastRow="0" w:firstColumn="0" w:lastColumn="0" w:oddVBand="0" w:evenVBand="0" w:oddHBand="0" w:evenHBand="0" w:firstRowFirstColumn="0" w:firstRowLastColumn="0" w:lastRowFirstColumn="0" w:lastRowLastColumn="0"/>
+            </w:pPr>
+            <w:r>
+              <w:t>Stretching but no warm up</w:t>
+            </w:r>
+          </w:p>
+          <w:p>
+            <w:pPr>
+              <w:pStyle w:val="BodyText"/>
+              <w:numPr>
+                <w:ilvl w:val="0"/>
+                <w:numId w:val="16"/>
+              </w:numPr>
+              <w:ind w:left="426"/>
+              <w:cnfStyle w:val="000000000000" w:firstRow="0" w:lastRow="0" w:firstColumn="0" w:lastColumn="0" w:oddVBand="0" w:evenVBand="0" w:oddHBand="0" w:evenHBand="0" w:firstRowFirstColumn="0" w:firstRowLastColumn="0" w:lastRowFirstColumn="0" w:lastRowLastColumn="0"/>
+            </w:pPr>
+            <w:r>
+              <w:t>Looks tired from yesterday.</w:t>
+            </w:r>
+          </w:p>
+          <w:p>
+            <w:pPr>
+              <w:pStyle w:val="BodyText"/>
+              <w:numPr>
+                <w:ilvl w:val="0"/>
+                <w:numId w:val="16"/>
+              </w:numPr>
+              <w:ind w:left="426"/>
+              <w:cnfStyle w:val="000000000000" w:firstRow="0" w:lastRow="0" w:firstColumn="0" w:lastColumn="0" w:oddVBand="0" w:evenVBand="0" w:oddHBand="0" w:evenHBand="0" w:firstRowFirstColumn="0" w:firstRowLastColumn="0" w:lastRowFirstColumn="0" w:lastRowLastColumn="0"/>
+            </w:pPr>
+            <w:r>
+              <w:t>Keeps touching chest as if it hurts.</w:t>
+            </w:r>
+          </w:p>
+          <w:p>
+            <w:pPr>
+              <w:pStyle w:val="BodyText"/>
+              <w:numPr>
+                <w:ilvl w:val="0"/>
+                <w:numId w:val="16"/>
+              </w:numPr>
+              <w:ind w:left="426"/>
+              <w:cnfStyle w:val="000000000000" w:firstRow="0" w:lastRow="0" w:firstColumn="0" w:lastColumn="0" w:oddVBand="0" w:evenVBand="0" w:oddHBand="0" w:evenHBand="0" w:firstRowFirstColumn="0" w:firstRowLastColumn="0" w:lastRowFirstColumn="0" w:lastRowLastColumn="0"/>
+            </w:pPr>
+            <w:r>
+              <w:t>Shoulder exercises done badly due to chest hurting</w:t>
+            </w:r>
+          </w:p>
+          <w:p>
+            <w:pPr>
+              <w:pStyle w:val="BodyText"/>
+              <w:numPr>
+                <w:ilvl w:val="0"/>
+                <w:numId w:val="16"/>
+              </w:numPr>
+              <w:ind w:left="426"/>
+              <w:cnfStyle w:val="000000000000" w:firstRow="0" w:lastRow="0" w:firstColumn="0" w:lastColumn="0" w:oddVBand="0" w:evenVBand="0" w:oddHBand="0" w:evenHBand="0" w:firstRowFirstColumn="0" w:firstRowLastColumn="0" w:lastRowFirstColumn="0" w:lastRowLastColumn="0"/>
+            </w:pPr>
+            <w:r>
+              <w:t>Does a very minimal</w:t>
+            </w:r>
+            <w:r>
+              <w:t xml:space="preserve"> warm down</w:t>
+            </w:r>
+          </w:p>
+          <w:p>
+            <w:pPr>
+              <w:pStyle w:val="BodyText"/>
+              <w:cnfStyle w:val="000000000000" w:firstRow="0" w:lastRow="0" w:firstColumn="0" w:lastColumn="0" w:oddVBand="0" w:evenVBand="0" w:oddHBand="0" w:evenHBand="0" w:firstRowFirstColumn="0" w:firstRowLastColumn="0" w:lastRowFirstColumn="0" w:lastRowLastColumn="0"/>
+            </w:pPr>
+          </w:p>
         </w:tc>
         <w:tc>
           <w:tcPr>
@@ -249,11 +457,172 @@
               <w:cnfStyle w:val="000000000000" w:firstRow="0" w:lastRow="0" w:firstColumn="0" w:lastColumn="0" w:oddVBand="0" w:evenVBand="0" w:oddHBand="0" w:evenHBand="0" w:firstRowFirstColumn="0" w:firstRowLastColumn="0" w:lastRowFirstColumn="0" w:lastRowLastColumn="0"/>
             </w:pPr>
           </w:p>
+          <w:p>
+            <w:pPr>
+              <w:pStyle w:val="BodyText"/>
+              <w:numPr>
+                <w:ilvl w:val="0"/>
+                <w:numId w:val="16"/>
+              </w:numPr>
+              <w:ind w:left="426"/>
+              <w:cnfStyle w:val="000000000000" w:firstRow="0" w:lastRow="0" w:firstColumn="0" w:lastColumn="0" w:oddVBand="0" w:evenVBand="0" w:oddHBand="0" w:evenHBand="0" w:firstRowFirstColumn="0" w:firstRowLastColumn="0" w:lastRowFirstColumn="0" w:lastRowLastColumn="0"/>
+            </w:pPr>
+            <w:r>
+              <w:t>No protective gear</w:t>
+            </w:r>
+          </w:p>
+          <w:p>
+            <w:pPr>
+              <w:pStyle w:val="BodyText"/>
+              <w:numPr>
+                <w:ilvl w:val="0"/>
+                <w:numId w:val="16"/>
+              </w:numPr>
+              <w:ind w:left="426"/>
+              <w:cnfStyle w:val="000000000000" w:firstRow="0" w:lastRow="0" w:firstColumn="0" w:lastColumn="0" w:oddVBand="0" w:evenVBand="0" w:oddHBand="0" w:evenHBand="0" w:firstRowFirstColumn="0" w:firstRowLastColumn="0" w:lastRowFirstColumn="0" w:lastRowLastColumn="0"/>
+            </w:pPr>
+            <w:r>
+              <w:t>Slight stretching</w:t>
+            </w:r>
+            <w:r>
+              <w:t xml:space="preserve"> and warm up</w:t>
+            </w:r>
+          </w:p>
+          <w:p>
+            <w:pPr>
+              <w:pStyle w:val="BodyText"/>
+              <w:numPr>
+                <w:ilvl w:val="0"/>
+                <w:numId w:val="16"/>
+              </w:numPr>
+              <w:ind w:left="426"/>
+              <w:cnfStyle w:val="000000000000" w:firstRow="0" w:lastRow="0" w:firstColumn="0" w:lastColumn="0" w:oddVBand="0" w:evenVBand="0" w:oddHBand="0" w:evenHBand="0" w:firstRowFirstColumn="0" w:firstRowLastColumn="0" w:lastRowFirstColumn="0" w:lastRowLastColumn="0"/>
+            </w:pPr>
+            <w:r>
+              <w:t>Still appears to feel pain in chest</w:t>
+            </w:r>
+          </w:p>
+          <w:p>
+            <w:pPr>
+              <w:pStyle w:val="BodyText"/>
+              <w:numPr>
+                <w:ilvl w:val="0"/>
+                <w:numId w:val="16"/>
+              </w:numPr>
+              <w:ind w:left="426"/>
+              <w:cnfStyle w:val="000000000000" w:firstRow="0" w:lastRow="0" w:firstColumn="0" w:lastColumn="0" w:oddVBand="0" w:evenVBand="0" w:oddHBand="0" w:evenHBand="0" w:firstRowFirstColumn="0" w:firstRowLastColumn="0" w:lastRowFirstColumn="0" w:lastRowLastColumn="0"/>
+            </w:pPr>
+            <w:r>
+              <w:t xml:space="preserve">Undertakes chest exercises even though chest is hurting </w:t>
+            </w:r>
+          </w:p>
+          <w:p>
+            <w:pPr>
+              <w:pStyle w:val="BodyText"/>
+              <w:numPr>
+                <w:ilvl w:val="0"/>
+                <w:numId w:val="16"/>
+              </w:numPr>
+              <w:ind w:left="426"/>
+              <w:cnfStyle w:val="000000000000" w:firstRow="0" w:lastRow="0" w:firstColumn="0" w:lastColumn="0" w:oddVBand="0" w:evenVBand="0" w:oddHBand="0" w:evenHBand="0" w:firstRowFirstColumn="0" w:firstRowLastColumn="0" w:lastRowFirstColumn="0" w:lastRowLastColumn="0"/>
+            </w:pPr>
+            <w:r>
+              <w:t>Form is very poor and rep count is much less than Tuesday.</w:t>
+            </w:r>
+          </w:p>
+          <w:p>
+            <w:pPr>
+              <w:pStyle w:val="BodyText"/>
+              <w:numPr>
+                <w:ilvl w:val="0"/>
+                <w:numId w:val="16"/>
+              </w:numPr>
+              <w:ind w:left="426"/>
+              <w:cnfStyle w:val="000000000000" w:firstRow="0" w:lastRow="0" w:firstColumn="0" w:lastColumn="0" w:oddVBand="0" w:evenVBand="0" w:oddHBand="0" w:evenHBand="0" w:firstRowFirstColumn="0" w:firstRowLastColumn="0" w:lastRowFirstColumn="0" w:lastRowLastColumn="0"/>
+            </w:pPr>
+            <w:r>
+              <w:t>No warm down</w:t>
+            </w:r>
+          </w:p>
+          <w:p>
+            <w:pPr>
+              <w:pStyle w:val="BodyText"/>
+              <w:cnfStyle w:val="000000000000" w:firstRow="0" w:lastRow="0" w:firstColumn="0" w:lastColumn="0" w:oddVBand="0" w:evenVBand="0" w:oddHBand="0" w:evenHBand="0" w:firstRowFirstColumn="0" w:firstRowLastColumn="0" w:lastRowFirstColumn="0" w:lastRowLastColumn="0"/>
+            </w:pPr>
+          </w:p>
         </w:tc>
         <w:tc>
           <w:tcPr>
             <w:tcW w:w="2636" w:type="dxa"/>
           </w:tcPr>
+          <w:p>
+            <w:pPr>
+              <w:pStyle w:val="BodyText"/>
+              <w:cnfStyle w:val="000000000000" w:firstRow="0" w:lastRow="0" w:firstColumn="0" w:lastColumn="0" w:oddVBand="0" w:evenVBand="0" w:oddHBand="0" w:evenHBand="0" w:firstRowFirstColumn="0" w:firstRowLastColumn="0" w:lastRowFirstColumn="0" w:lastRowLastColumn="0"/>
+            </w:pPr>
+          </w:p>
+          <w:p>
+            <w:pPr>
+              <w:pStyle w:val="BodyText"/>
+              <w:numPr>
+                <w:ilvl w:val="0"/>
+                <w:numId w:val="16"/>
+              </w:numPr>
+              <w:ind w:left="426"/>
+              <w:cnfStyle w:val="000000000000" w:firstRow="0" w:lastRow="0" w:firstColumn="0" w:lastColumn="0" w:oddVBand="0" w:evenVBand="0" w:oddHBand="0" w:evenHBand="0" w:firstRowFirstColumn="0" w:firstRowLastColumn="0" w:lastRowFirstColumn="0" w:lastRowLastColumn="0"/>
+            </w:pPr>
+            <w:r>
+              <w:t>No protective gear</w:t>
+            </w:r>
+          </w:p>
+          <w:p>
+            <w:pPr>
+              <w:pStyle w:val="BodyText"/>
+              <w:numPr>
+                <w:ilvl w:val="0"/>
+                <w:numId w:val="16"/>
+              </w:numPr>
+              <w:ind w:left="426"/>
+              <w:cnfStyle w:val="000000000000" w:firstRow="0" w:lastRow="0" w:firstColumn="0" w:lastColumn="0" w:oddVBand="0" w:evenVBand="0" w:oddHBand="0" w:evenHBand="0" w:firstRowFirstColumn="0" w:firstRowLastColumn="0" w:lastRowFirstColumn="0" w:lastRowLastColumn="0"/>
+            </w:pPr>
+            <w:r>
+              <w:t>Slight stretching</w:t>
+            </w:r>
+            <w:r>
+              <w:t xml:space="preserve"> and no warm up</w:t>
+            </w:r>
+          </w:p>
+          <w:p>
+            <w:pPr>
+              <w:pStyle w:val="BodyText"/>
+              <w:numPr>
+                <w:ilvl w:val="0"/>
+                <w:numId w:val="16"/>
+              </w:numPr>
+              <w:ind w:left="426"/>
+              <w:cnfStyle w:val="000000000000" w:firstRow="0" w:lastRow="0" w:firstColumn="0" w:lastColumn="0" w:oddVBand="0" w:evenVBand="0" w:oddHBand="0" w:evenHBand="0" w:firstRowFirstColumn="0" w:firstRowLastColumn="0" w:lastRowFirstColumn="0" w:lastRowLastColumn="0"/>
+            </w:pPr>
+            <w:r>
+              <w:t>Leg exercises again with bad form. Knees over toes causing a lot of stress on knee joint.</w:t>
+            </w:r>
+          </w:p>
+          <w:p>
+            <w:pPr>
+              <w:pStyle w:val="BodyText"/>
+              <w:numPr>
+                <w:ilvl w:val="0"/>
+                <w:numId w:val="16"/>
+              </w:numPr>
+              <w:ind w:left="426"/>
+              <w:cnfStyle w:val="000000000000" w:firstRow="0" w:lastRow="0" w:firstColumn="0" w:lastColumn="0" w:oddVBand="0" w:evenVBand="0" w:oddHBand="0" w:evenHBand="0" w:firstRowFirstColumn="0" w:firstRowLastColumn="0" w:lastRowFirstColumn="0" w:lastRowLastColumn="0"/>
+            </w:pPr>
+            <w:r>
+              <w:t>W</w:t>
+            </w:r>
+            <w:r>
+              <w:t>arm down</w:t>
+            </w:r>
+          </w:p>
           <w:p>
             <w:pPr>
               <w:pStyle w:val="BodyText"/>
@@ -273,12 +642,7 @@
       </w:r>
       <w:r>
         <w:lastRenderedPageBreak/>
-        <w:t>Health Reca</w:t>
-      </w:r>
-      <w:bookmarkStart w:id="0" w:name="_GoBack"/>
-      <w:bookmarkEnd w:id="0"/>
-      <w:r>
-        <w:t>p (Diary)</w:t>
+        <w:t>Health Recap (Diary)</w:t>
       </w:r>
     </w:p>
     <w:tbl>
@@ -452,13 +816,9 @@
               <w:pStyle w:val="BodyText"/>
               <w:cnfStyle w:val="000000000000" w:firstRow="0" w:lastRow="0" w:firstColumn="0" w:lastColumn="0" w:oddVBand="0" w:evenVBand="0" w:oddHBand="0" w:evenHBand="0" w:firstRowFirstColumn="0" w:firstRowLastColumn="0" w:lastRowFirstColumn="0" w:lastRowLastColumn="0"/>
             </w:pPr>
-          </w:p>
-          <w:p>
-            <w:pPr>
-              <w:pStyle w:val="BodyText"/>
-              <w:ind w:firstLine="720"/>
-              <w:cnfStyle w:val="000000000000" w:firstRow="0" w:lastRow="0" w:firstColumn="0" w:lastColumn="0" w:oddVBand="0" w:evenVBand="0" w:oddHBand="0" w:evenHBand="0" w:firstRowFirstColumn="0" w:firstRowLastColumn="0" w:lastRowFirstColumn="0" w:lastRowLastColumn="0"/>
-            </w:pPr>
+            <w:r>
+              <w:t>Well Rested</w:t>
+            </w:r>
           </w:p>
         </w:tc>
         <w:tc>
@@ -474,6 +834,9 @@
               <w:pStyle w:val="BodyText"/>
               <w:cnfStyle w:val="000000000000" w:firstRow="0" w:lastRow="0" w:firstColumn="0" w:lastColumn="0" w:oddVBand="0" w:evenVBand="0" w:oddHBand="0" w:evenHBand="0" w:firstRowFirstColumn="0" w:firstRowLastColumn="0" w:lastRowFirstColumn="0" w:lastRowLastColumn="0"/>
             </w:pPr>
+            <w:r>
+              <w:t>Legs are a bit sore</w:t>
+            </w:r>
           </w:p>
         </w:tc>
         <w:tc>
@@ -489,6 +852,9 @@
               <w:pStyle w:val="BodyText"/>
               <w:cnfStyle w:val="000000000000" w:firstRow="0" w:lastRow="0" w:firstColumn="0" w:lastColumn="0" w:oddVBand="0" w:evenVBand="0" w:oddHBand="0" w:evenHBand="0" w:firstRowFirstColumn="0" w:firstRowLastColumn="0" w:lastRowFirstColumn="0" w:lastRowLastColumn="0"/>
             </w:pPr>
+            <w:r>
+              <w:t>Sore Chest</w:t>
+            </w:r>
           </w:p>
         </w:tc>
         <w:tc>
@@ -504,6 +870,9 @@
               <w:pStyle w:val="BodyText"/>
               <w:cnfStyle w:val="000000000000" w:firstRow="0" w:lastRow="0" w:firstColumn="0" w:lastColumn="0" w:oddVBand="0" w:evenVBand="0" w:oddHBand="0" w:evenHBand="0" w:firstRowFirstColumn="0" w:firstRowLastColumn="0" w:lastRowFirstColumn="0" w:lastRowLastColumn="0"/>
             </w:pPr>
+            <w:r>
+              <w:t>Chest is still store, shoulders are sore too</w:t>
+            </w:r>
           </w:p>
         </w:tc>
         <w:tc>
@@ -519,6 +888,9 @@
               <w:pStyle w:val="BodyText"/>
               <w:cnfStyle w:val="000000000000" w:firstRow="0" w:lastRow="0" w:firstColumn="0" w:lastColumn="0" w:oddVBand="0" w:evenVBand="0" w:oddHBand="0" w:evenHBand="0" w:firstRowFirstColumn="0" w:firstRowLastColumn="0" w:lastRowFirstColumn="0" w:lastRowLastColumn="0"/>
             </w:pPr>
+            <w:r>
+              <w:t>Tired</w:t>
+            </w:r>
           </w:p>
         </w:tc>
       </w:tr>
@@ -557,6 +929,9 @@
               <w:pStyle w:val="BodyText"/>
               <w:cnfStyle w:val="000000000000" w:firstRow="0" w:lastRow="0" w:firstColumn="0" w:lastColumn="0" w:oddVBand="0" w:evenVBand="0" w:oddHBand="0" w:evenHBand="0" w:firstRowFirstColumn="0" w:firstRowLastColumn="0" w:lastRowFirstColumn="0" w:lastRowLastColumn="0"/>
             </w:pPr>
+            <w:r>
+              <w:t>Tired After work</w:t>
+            </w:r>
           </w:p>
         </w:tc>
         <w:tc>
@@ -572,6 +947,9 @@
               <w:pStyle w:val="BodyText"/>
               <w:cnfStyle w:val="000000000000" w:firstRow="0" w:lastRow="0" w:firstColumn="0" w:lastColumn="0" w:oddVBand="0" w:evenVBand="0" w:oddHBand="0" w:evenHBand="0" w:firstRowFirstColumn="0" w:firstRowLastColumn="0" w:lastRowFirstColumn="0" w:lastRowLastColumn="0"/>
             </w:pPr>
+            <w:r>
+              <w:t>Legs feeling a bit better and feeling ready for gym</w:t>
+            </w:r>
           </w:p>
         </w:tc>
         <w:tc>
@@ -587,6 +965,9 @@
               <w:pStyle w:val="BodyText"/>
               <w:cnfStyle w:val="000000000000" w:firstRow="0" w:lastRow="0" w:firstColumn="0" w:lastColumn="0" w:oddVBand="0" w:evenVBand="0" w:oddHBand="0" w:evenHBand="0" w:firstRowFirstColumn="0" w:firstRowLastColumn="0" w:lastRowFirstColumn="0" w:lastRowLastColumn="0"/>
             </w:pPr>
+            <w:r>
+              <w:t>Still chest is hurting a lot</w:t>
+            </w:r>
           </w:p>
         </w:tc>
         <w:tc>
@@ -602,6 +983,9 @@
               <w:pStyle w:val="BodyText"/>
               <w:cnfStyle w:val="000000000000" w:firstRow="0" w:lastRow="0" w:firstColumn="0" w:lastColumn="0" w:oddVBand="0" w:evenVBand="0" w:oddHBand="0" w:evenHBand="0" w:firstRowFirstColumn="0" w:firstRowLastColumn="0" w:lastRowFirstColumn="0" w:lastRowLastColumn="0"/>
             </w:pPr>
+            <w:r>
+              <w:t>Feeling a bit better, but chest is still hurting</w:t>
+            </w:r>
           </w:p>
         </w:tc>
         <w:tc>
@@ -617,6 +1001,14 @@
               <w:pStyle w:val="BodyText"/>
               <w:cnfStyle w:val="000000000000" w:firstRow="0" w:lastRow="0" w:firstColumn="0" w:lastColumn="0" w:oddVBand="0" w:evenVBand="0" w:oddHBand="0" w:evenHBand="0" w:firstRowFirstColumn="0" w:firstRowLastColumn="0" w:lastRowFirstColumn="0" w:lastRowLastColumn="0"/>
             </w:pPr>
+            <w:r>
+              <w:t xml:space="preserve">Still tired, long day at </w:t>
+            </w:r>
+            <w:proofErr w:type="spellStart"/>
+            <w:r>
+              <w:t>uni</w:t>
+            </w:r>
+            <w:proofErr w:type="spellEnd"/>
           </w:p>
         </w:tc>
       </w:tr>
@@ -655,6 +1047,9 @@
               <w:pStyle w:val="BodyText"/>
               <w:cnfStyle w:val="000000000000" w:firstRow="0" w:lastRow="0" w:firstColumn="0" w:lastColumn="0" w:oddVBand="0" w:evenVBand="0" w:oddHBand="0" w:evenHBand="0" w:firstRowFirstColumn="0" w:firstRowLastColumn="0" w:lastRowFirstColumn="0" w:lastRowLastColumn="0"/>
             </w:pPr>
+            <w:r>
+              <w:t>Knees hurting but good after a hard workout</w:t>
+            </w:r>
           </w:p>
         </w:tc>
         <w:tc>
@@ -670,6 +1065,9 @@
               <w:pStyle w:val="BodyText"/>
               <w:cnfStyle w:val="000000000000" w:firstRow="0" w:lastRow="0" w:firstColumn="0" w:lastColumn="0" w:oddVBand="0" w:evenVBand="0" w:oddHBand="0" w:evenHBand="0" w:firstRowFirstColumn="0" w:firstRowLastColumn="0" w:lastRowFirstColumn="0" w:lastRowLastColumn="0"/>
             </w:pPr>
+            <w:r>
+              <w:t>Sore Chest</w:t>
+            </w:r>
           </w:p>
         </w:tc>
         <w:tc>
@@ -685,6 +1083,9 @@
               <w:pStyle w:val="BodyText"/>
               <w:cnfStyle w:val="000000000000" w:firstRow="0" w:lastRow="0" w:firstColumn="0" w:lastColumn="0" w:oddVBand="0" w:evenVBand="0" w:oddHBand="0" w:evenHBand="0" w:firstRowFirstColumn="0" w:firstRowLastColumn="0" w:lastRowFirstColumn="0" w:lastRowLastColumn="0"/>
             </w:pPr>
+            <w:r>
+              <w:t>Burnt out, not too good</w:t>
+            </w:r>
           </w:p>
         </w:tc>
         <w:tc>
@@ -700,6 +1101,9 @@
               <w:pStyle w:val="BodyText"/>
               <w:cnfStyle w:val="000000000000" w:firstRow="0" w:lastRow="0" w:firstColumn="0" w:lastColumn="0" w:oddVBand="0" w:evenVBand="0" w:oddHBand="0" w:evenHBand="0" w:firstRowFirstColumn="0" w:firstRowLastColumn="0" w:lastRowFirstColumn="0" w:lastRowLastColumn="0"/>
             </w:pPr>
+            <w:r>
+              <w:t>Feeling good but chest and arms are sore from workout</w:t>
+            </w:r>
           </w:p>
         </w:tc>
         <w:tc>
@@ -715,6 +1119,9 @@
               <w:pStyle w:val="BodyText"/>
               <w:cnfStyle w:val="000000000000" w:firstRow="0" w:lastRow="0" w:firstColumn="0" w:lastColumn="0" w:oddVBand="0" w:evenVBand="0" w:oddHBand="0" w:evenHBand="0" w:firstRowFirstColumn="0" w:firstRowLastColumn="0" w:lastRowFirstColumn="0" w:lastRowLastColumn="0"/>
             </w:pPr>
+            <w:r>
+              <w:t>Legs feel weak</w:t>
+            </w:r>
           </w:p>
         </w:tc>
       </w:tr>
@@ -753,6 +1160,9 @@
               <w:pStyle w:val="BodyText"/>
               <w:cnfStyle w:val="000000000000" w:firstRow="0" w:lastRow="0" w:firstColumn="0" w:lastColumn="0" w:oddVBand="0" w:evenVBand="0" w:oddHBand="0" w:evenHBand="0" w:firstRowFirstColumn="0" w:firstRowLastColumn="0" w:lastRowFirstColumn="0" w:lastRowLastColumn="0"/>
             </w:pPr>
+            <w:r>
+              <w:t>Tired</w:t>
+            </w:r>
           </w:p>
         </w:tc>
         <w:tc>
@@ -768,6 +1178,9 @@
               <w:pStyle w:val="BodyText"/>
               <w:cnfStyle w:val="000000000000" w:firstRow="0" w:lastRow="0" w:firstColumn="0" w:lastColumn="0" w:oddVBand="0" w:evenVBand="0" w:oddHBand="0" w:evenHBand="0" w:firstRowFirstColumn="0" w:firstRowLastColumn="0" w:lastRowFirstColumn="0" w:lastRowLastColumn="0"/>
             </w:pPr>
+            <w:r>
+              <w:t>Tired but good</w:t>
+            </w:r>
           </w:p>
         </w:tc>
         <w:tc>
@@ -783,6 +1196,9 @@
               <w:pStyle w:val="BodyText"/>
               <w:cnfStyle w:val="000000000000" w:firstRow="0" w:lastRow="0" w:firstColumn="0" w:lastColumn="0" w:oddVBand="0" w:evenVBand="0" w:oddHBand="0" w:evenHBand="0" w:firstRowFirstColumn="0" w:firstRowLastColumn="0" w:lastRowFirstColumn="0" w:lastRowLastColumn="0"/>
             </w:pPr>
+            <w:r>
+              <w:t>Sore chest and tired, it has been a long day</w:t>
+            </w:r>
           </w:p>
         </w:tc>
         <w:tc>
@@ -798,6 +1214,9 @@
               <w:pStyle w:val="BodyText"/>
               <w:cnfStyle w:val="000000000000" w:firstRow="0" w:lastRow="0" w:firstColumn="0" w:lastColumn="0" w:oddVBand="0" w:evenVBand="0" w:oddHBand="0" w:evenHBand="0" w:firstRowFirstColumn="0" w:firstRowLastColumn="0" w:lastRowFirstColumn="0" w:lastRowLastColumn="0"/>
             </w:pPr>
+            <w:r>
+              <w:t>Tired and ready for bed</w:t>
+            </w:r>
           </w:p>
         </w:tc>
         <w:tc>
@@ -813,6 +1232,9 @@
               <w:pStyle w:val="BodyText"/>
               <w:cnfStyle w:val="000000000000" w:firstRow="0" w:lastRow="0" w:firstColumn="0" w:lastColumn="0" w:oddVBand="0" w:evenVBand="0" w:oddHBand="0" w:evenHBand="0" w:firstRowFirstColumn="0" w:firstRowLastColumn="0" w:lastRowFirstColumn="0" w:lastRowLastColumn="0"/>
             </w:pPr>
+            <w:r>
+              <w:t>Tired and sore</w:t>
+            </w:r>
           </w:p>
         </w:tc>
       </w:tr>
@@ -852,6 +1274,38 @@
               <w:pStyle w:val="BodyText"/>
               <w:cnfStyle w:val="000000000000" w:firstRow="0" w:lastRow="0" w:firstColumn="0" w:lastColumn="0" w:oddVBand="0" w:evenVBand="0" w:oddHBand="0" w:evenHBand="0" w:firstRowFirstColumn="0" w:firstRowLastColumn="0" w:lastRowFirstColumn="0" w:lastRowLastColumn="0"/>
             </w:pPr>
+            <w:r>
+              <w:t xml:space="preserve">I think my body really feels burnt </w:t>
+            </w:r>
+            <w:proofErr w:type="gramStart"/>
+            <w:r>
+              <w:t>out</w:t>
+            </w:r>
+            <w:proofErr w:type="gramEnd"/>
+            <w:r>
+              <w:t xml:space="preserve"> as my workouts are very intense. I try to keep my workout </w:t>
+            </w:r>
+            <w:proofErr w:type="gramStart"/>
+            <w:r>
+              <w:t>intense</w:t>
+            </w:r>
+            <w:proofErr w:type="gramEnd"/>
+            <w:r>
+              <w:t xml:space="preserve"> as my goal is to get big. However, sometimes I feel like </w:t>
+            </w:r>
+            <w:proofErr w:type="gramStart"/>
+            <w:r>
+              <w:t>its</w:t>
+            </w:r>
+            <w:proofErr w:type="gramEnd"/>
+            <w:r>
+              <w:t xml:space="preserve"> too intense for my body to cope. This week my chest was especially</w:t>
+            </w:r>
+            <w:bookmarkStart w:id="0" w:name="_GoBack"/>
+            <w:bookmarkEnd w:id="0"/>
+            <w:r>
+              <w:t xml:space="preserve"> feeling sore, throughout most of the duration of the week.</w:t>
+            </w:r>
           </w:p>
         </w:tc>
       </w:tr>
@@ -959,7 +1413,7 @@
         <w:sz w:val="18"/>
         <w:szCs w:val="18"/>
       </w:rPr>
-      <w:t>8/20/2014</w:t>
+      <w:t>9/11/2014</w:t>
     </w:r>
     <w:r>
       <w:rPr>
@@ -1186,6 +1640,119 @@
     </w:lvl>
   </w:abstractNum>
   <w:abstractNum w:abstractNumId="10">
+    <w:nsid w:val="22D62BA9"/>
+    <w:multiLevelType w:val="hybridMultilevel"/>
+    <w:tmpl w:val="5E066B3C"/>
+    <w:lvl w:ilvl="0" w:tplc="04090001">
+      <w:start w:val="1"/>
+      <w:numFmt w:val="bullet"/>
+      <w:lvlText w:val=""/>
+      <w:lvlJc w:val="left"/>
+      <w:pPr>
+        <w:ind w:left="720" w:hanging="360"/>
+      </w:pPr>
+      <w:rPr>
+        <w:rFonts w:ascii="Symbol" w:hAnsi="Symbol" w:hint="default"/>
+      </w:rPr>
+    </w:lvl>
+    <w:lvl w:ilvl="1" w:tplc="04090003" w:tentative="1">
+      <w:start w:val="1"/>
+      <w:numFmt w:val="bullet"/>
+      <w:lvlText w:val="o"/>
+      <w:lvlJc w:val="left"/>
+      <w:pPr>
+        <w:ind w:left="1440" w:hanging="360"/>
+      </w:pPr>
+      <w:rPr>
+        <w:rFonts w:ascii="Courier New" w:hAnsi="Courier New" w:hint="default"/>
+      </w:rPr>
+    </w:lvl>
+    <w:lvl w:ilvl="2" w:tplc="04090005" w:tentative="1">
+      <w:start w:val="1"/>
+      <w:numFmt w:val="bullet"/>
+      <w:lvlText w:val=""/>
+      <w:lvlJc w:val="left"/>
+      <w:pPr>
+        <w:ind w:left="2160" w:hanging="360"/>
+      </w:pPr>
+      <w:rPr>
+        <w:rFonts w:ascii="Wingdings" w:hAnsi="Wingdings" w:hint="default"/>
+      </w:rPr>
+    </w:lvl>
+    <w:lvl w:ilvl="3" w:tplc="04090001" w:tentative="1">
+      <w:start w:val="1"/>
+      <w:numFmt w:val="bullet"/>
+      <w:lvlText w:val=""/>
+      <w:lvlJc w:val="left"/>
+      <w:pPr>
+        <w:ind w:left="2880" w:hanging="360"/>
+      </w:pPr>
+      <w:rPr>
+        <w:rFonts w:ascii="Symbol" w:hAnsi="Symbol" w:hint="default"/>
+      </w:rPr>
+    </w:lvl>
+    <w:lvl w:ilvl="4" w:tplc="04090003" w:tentative="1">
+      <w:start w:val="1"/>
+      <w:numFmt w:val="bullet"/>
+      <w:lvlText w:val="o"/>
+      <w:lvlJc w:val="left"/>
+      <w:pPr>
+        <w:ind w:left="3600" w:hanging="360"/>
+      </w:pPr>
+      <w:rPr>
+        <w:rFonts w:ascii="Courier New" w:hAnsi="Courier New" w:hint="default"/>
+      </w:rPr>
+    </w:lvl>
+    <w:lvl w:ilvl="5" w:tplc="04090005" w:tentative="1">
+      <w:start w:val="1"/>
+      <w:numFmt w:val="bullet"/>
+      <w:lvlText w:val=""/>
+      <w:lvlJc w:val="left"/>
+      <w:pPr>
+        <w:ind w:left="4320" w:hanging="360"/>
+      </w:pPr>
+      <w:rPr>
+        <w:rFonts w:ascii="Wingdings" w:hAnsi="Wingdings" w:hint="default"/>
+      </w:rPr>
+    </w:lvl>
+    <w:lvl w:ilvl="6" w:tplc="04090001" w:tentative="1">
+      <w:start w:val="1"/>
+      <w:numFmt w:val="bullet"/>
+      <w:lvlText w:val=""/>
+      <w:lvlJc w:val="left"/>
+      <w:pPr>
+        <w:ind w:left="5040" w:hanging="360"/>
+      </w:pPr>
+      <w:rPr>
+        <w:rFonts w:ascii="Symbol" w:hAnsi="Symbol" w:hint="default"/>
+      </w:rPr>
+    </w:lvl>
+    <w:lvl w:ilvl="7" w:tplc="04090003" w:tentative="1">
+      <w:start w:val="1"/>
+      <w:numFmt w:val="bullet"/>
+      <w:lvlText w:val="o"/>
+      <w:lvlJc w:val="left"/>
+      <w:pPr>
+        <w:ind w:left="5760" w:hanging="360"/>
+      </w:pPr>
+      <w:rPr>
+        <w:rFonts w:ascii="Courier New" w:hAnsi="Courier New" w:hint="default"/>
+      </w:rPr>
+    </w:lvl>
+    <w:lvl w:ilvl="8" w:tplc="04090005" w:tentative="1">
+      <w:start w:val="1"/>
+      <w:numFmt w:val="bullet"/>
+      <w:lvlText w:val=""/>
+      <w:lvlJc w:val="left"/>
+      <w:pPr>
+        <w:ind w:left="6480" w:hanging="360"/>
+      </w:pPr>
+      <w:rPr>
+        <w:rFonts w:ascii="Wingdings" w:hAnsi="Wingdings" w:hint="default"/>
+      </w:rPr>
+    </w:lvl>
+  </w:abstractNum>
+  <w:abstractNum w:abstractNumId="11">
     <w:nsid w:val="74B04EFD"/>
     <w:multiLevelType w:val="hybridMultilevel"/>
     <w:tmpl w:val="F99C79D6"/>
@@ -1299,7 +1866,7 @@
     </w:lvl>
   </w:abstractNum>
   <w:num w:numId="1">
-    <w:abstractNumId w:val="10"/>
+    <w:abstractNumId w:val="11"/>
   </w:num>
   <w:num w:numId="2">
     <w:abstractNumId w:val="9"/>
@@ -1351,6 +1918,9 @@
     <w:lvlOverride w:ilvl="0">
       <w:startOverride w:val="1"/>
     </w:lvlOverride>
+  </w:num>
+  <w:num w:numId="16">
+    <w:abstractNumId w:val="10"/>
   </w:num>
 </w:numbering>
 </file>
@@ -4383,7 +4953,7 @@
 </file>
 
 <file path=customXml/itemProps1.xml><?xml version="1.0" encoding="utf-8"?>
-<ds:datastoreItem xmlns:ds="http://schemas.openxmlformats.org/officeDocument/2006/customXml" ds:itemID="{79D82163-83AC-FF4B-B2B2-A35B93ABE648}">
+<ds:datastoreItem xmlns:ds="http://schemas.openxmlformats.org/officeDocument/2006/customXml" ds:itemID="{CD4A88A2-D41F-EF4D-9755-6A393263F685}">
   <ds:schemaRefs>
     <ds:schemaRef ds:uri="http://schemas.openxmlformats.org/officeDocument/2006/bibliography"/>
   </ds:schemaRefs>

</xml_diff>